<commit_message>
inicio do circuito de disparo
</commit_message>
<xml_diff>
--- a/lab1/EPot lab 1.docx
+++ b/lab1/EPot lab 1.docx
@@ -206,7 +206,13 @@
       <w:r>
         <w:lastRenderedPageBreak/>
         <w:tab/>
-        <w:t>O objetivo neste trabalho é assim realizar este circuito com uma frequência de 1 kHz fazendo para isso uso de um sinal com esta frequência originado por um Gerador de Impulsos (GI). O circuito de disparo será então composto por uma mon</w:t>
+        <w:t xml:space="preserve">O objetivo neste trabalho é assim realizar este </w:t>
+      </w:r>
+      <w:r>
+        <w:t>circuito com uma frequência de 2</w:t>
+      </w:r>
+      <w:r>
+        <w:t xml:space="preserve"> kHz fazendo para isso uso de um sinal com esta frequência originado por um Gerador de Impulsos (GI). O circuito de disparo será então composto por uma mon</w:t>
       </w:r>
       <w:r>
         <w:t>o</w:t>
@@ -412,10 +418,7 @@
         <w:t xml:space="preserve">Tal como dito na secção acima, a duração do impulso será definida por R e C segundo a </w:t>
       </w:r>
       <w:r>
-        <w:t>seguinte</w:t>
-      </w:r>
-      <w:r>
-        <w:t xml:space="preserve"> </w:t>
+        <w:t xml:space="preserve">seguinte </w:t>
       </w:r>
       <w:r>
         <w:t>fórmula dada pelo fabricante</w:t>
@@ -546,9 +549,205 @@
     <w:p>
       <w:pPr>
         <w:pStyle w:val="Cabealho1"/>
+        <w:tabs>
+          <w:tab w:val="center" w:pos="4252"/>
+        </w:tabs>
       </w:pPr>
       <w:r>
         <w:t>Condução do trabalho</w:t>
+      </w:r>
+      <w:r>
+        <w:tab/>
+      </w:r>
+    </w:p>
+    <w:p/>
+    <w:p>
+      <w:pPr>
+        <w:pStyle w:val="Cabealho2"/>
+      </w:pPr>
+      <w:r>
+        <w:t>Circuito de disparo</w:t>
+      </w:r>
+    </w:p>
+    <w:p/>
+    <w:p>
+      <w:r>
+        <w:tab/>
+        <w:t xml:space="preserve">Em primeira instância apenas se realizam as ligações </w:t>
+      </w:r>
+      <w:r>
+        <w:t xml:space="preserve">do circuito de disparo à fonte de alimentação. Após as ligações feitas sintoniza-se o GI para que se obtenha na saída uma onda </w:t>
+      </w:r>
+      <w:r>
+        <w:t xml:space="preserve">retangular de amplitude 0 a 15 </w:t>
+      </w:r>
+      <w:r>
+        <w:t xml:space="preserve">a uma frequência de 1 kHz com fator de ciclo de 50%. </w:t>
+      </w:r>
+    </w:p>
+    <w:p>
+      <w:r>
+        <w:lastRenderedPageBreak/>
+        <w:tab/>
+      </w:r>
+      <w:r>
+        <w:t>Feito isto podem observar</w:t>
+      </w:r>
+      <w:r>
+        <w:t xml:space="preserve">-se as formas de onda entre o ponto A </w:t>
+      </w:r>
+      <w:r>
+        <w:t>e a massa e o ponto B e a massa no osciloscópio tal como na figura seguinte.</w:t>
+      </w:r>
+    </w:p>
+    <w:p>
+      <w:r>
+        <w:rPr>
+          <w:noProof/>
+          <w:lang w:eastAsia="pt-PT"/>
+        </w:rPr>
+        <w:drawing>
+          <wp:inline distT="0" distB="0" distL="0" distR="0" wp14:anchorId="770CF16B" wp14:editId="46968092">
+            <wp:extent cx="5400040" cy="3857625"/>
+            <wp:effectExtent l="0" t="0" r="0" b="9525"/>
+            <wp:docPr id="5" name="Imagem 5" descr="C:\Users\João\Desktop\EPOT lab 1\DSC_0116.jpg"/>
+            <wp:cNvGraphicFramePr>
+              <a:graphicFrameLocks xmlns:a="http://schemas.openxmlformats.org/drawingml/2006/main" noChangeAspect="1"/>
+            </wp:cNvGraphicFramePr>
+            <a:graphic xmlns:a="http://schemas.openxmlformats.org/drawingml/2006/main">
+              <a:graphicData uri="http://schemas.openxmlformats.org/drawingml/2006/picture">
+                <pic:pic xmlns:pic="http://schemas.openxmlformats.org/drawingml/2006/picture">
+                  <pic:nvPicPr>
+                    <pic:cNvPr id="0" name="Picture 3" descr="C:\Users\João\Desktop\EPOT lab 1\DSC_0116.jpg"/>
+                    <pic:cNvPicPr>
+                      <a:picLocks noChangeAspect="1" noChangeArrowheads="1"/>
+                    </pic:cNvPicPr>
+                  </pic:nvPicPr>
+                  <pic:blipFill>
+                    <a:blip r:embed="rId8" cstate="print">
+                      <a:extLst>
+                        <a:ext uri="{28A0092B-C50C-407E-A947-70E740481C1C}">
+                          <a14:useLocalDpi xmlns:a14="http://schemas.microsoft.com/office/drawing/2010/main" val="0"/>
+                        </a:ext>
+                      </a:extLst>
+                    </a:blip>
+                    <a:srcRect/>
+                    <a:stretch>
+                      <a:fillRect/>
+                    </a:stretch>
+                  </pic:blipFill>
+                  <pic:spPr bwMode="auto">
+                    <a:xfrm>
+                      <a:off x="0" y="0"/>
+                      <a:ext cx="5400040" cy="3857625"/>
+                    </a:xfrm>
+                    <a:prstGeom prst="rect">
+                      <a:avLst/>
+                    </a:prstGeom>
+                    <a:noFill/>
+                    <a:ln>
+                      <a:noFill/>
+                    </a:ln>
+                  </pic:spPr>
+                </pic:pic>
+              </a:graphicData>
+            </a:graphic>
+          </wp:inline>
+        </w:drawing>
+      </w:r>
+    </w:p>
+    <w:p/>
+    <w:p>
+      <w:pPr>
+        <w:jc w:val="both"/>
+      </w:pPr>
+      <w:r>
+        <w:tab/>
+        <w:t xml:space="preserve">Observa-se assim no canal 1 (amarelo) a tensão entre o ponto A e a massa e no canal 2 (azul) a tensão entre o ponto B e a massa. No caso do canal 1 </w:t>
+      </w:r>
+      <w:r>
+        <w:t>tem-se uma onda quadrada de 0 a aproximadamente 14.8</w:t>
+      </w:r>
+      <w:r>
+        <w:t xml:space="preserve"> V,</w:t>
+      </w:r>
+      <w:r>
+        <w:t xml:space="preserve"> frequência 2 kHz</w:t>
+      </w:r>
+      <w:r>
+        <w:t xml:space="preserve"> e duração de 10 µs</w:t>
+      </w:r>
+      <w:r>
+        <w:t>.</w:t>
+      </w:r>
+      <w:r>
+        <w:t xml:space="preserve"> O canal 2, a azul, ap</w:t>
+      </w:r>
+      <w:r>
+        <w:t xml:space="preserve">resenta uma onda retangular com </w:t>
+      </w:r>
+      <w:r>
+        <w:rPr>
+          <w:color w:val="FF0000"/>
+        </w:rPr>
+        <w:t>1,5 V</w:t>
+      </w:r>
+      <w:r>
+        <w:rPr>
+          <w:color w:val="FF0000"/>
+        </w:rPr>
+        <w:t xml:space="preserve"> (segundo o que diz ali a baixo isto tem que ser mesmo 15 V como em A)</w:t>
+      </w:r>
+      <w:r>
+        <w:rPr>
+          <w:color w:val="FF0000"/>
+        </w:rPr>
+        <w:t xml:space="preserve"> </w:t>
+      </w:r>
+      <w:r>
+        <w:t>no qual existe um pico de tensão no flanco ascendente com 3,4 V estabilizando ao fim de</w:t>
+      </w:r>
+      <w:r>
+        <w:t xml:space="preserve"> aproximadamente</w:t>
+      </w:r>
+      <w:r>
+        <w:t xml:space="preserve"> </w:t>
+      </w:r>
+      <w:r>
+        <w:t>15</w:t>
+      </w:r>
+      <w:r>
+        <w:t xml:space="preserve"> µs.</w:t>
+      </w:r>
+    </w:p>
+    <w:p>
+      <w:pPr>
+        <w:jc w:val="both"/>
+      </w:pPr>
+      <w:r>
+        <w:tab/>
+        <w:t>Este pico deve-se a que no momento em que o transístor entra em condução</w:t>
+      </w:r>
+      <w:r>
+        <w:t>,</w:t>
+      </w:r>
+      <w:r>
+        <w:t xml:space="preserve"> a bobina encontra-se magnetizada levando os díodos à condução, sendo que a tensão em B será</w:t>
+      </w:r>
+      <w:r>
+        <w:t xml:space="preserve"> a soma entre a tensão no primário do transformador e a tensão Vcc. Após o período de desmagnetização a tensão estabiliza no valor devido, Vcc. </w:t>
+      </w:r>
+    </w:p>
+    <w:p>
+      <w:pPr>
+        <w:jc w:val="both"/>
+        <w:rPr>
+          <w:u w:val="single"/>
+        </w:rPr>
+      </w:pPr>
+      <w:r>
+        <w:tab/>
+        <w:t>Existe também um atraso apreciável entre a tensão em A e B que se deve ao tempo de passagem do transístor da saturação para o corte.</w:t>
       </w:r>
       <w:bookmarkStart w:id="0" w:name="_GoBack"/>
       <w:bookmarkEnd w:id="0"/>

</xml_diff>